<commit_message>
updated word task 5.3-1
</commit_message>
<xml_diff>
--- a/Praxis/Socketprogrammierung/AIN RN - Laboraufgabe - Socketprogrammierung - Antworten.docx
+++ b/Praxis/Socketprogrammierung/AIN RN - Laboraufgabe - Socketprogrammierung - Antworten.docx
@@ -2,12 +2,12 @@
 <file path=word/document.xml><?xml version="1.0" encoding="utf-8"?>
 <w:document xmlns:wpc="http://schemas.microsoft.com/office/word/2010/wordprocessingCanvas" xmlns:cx="http://schemas.microsoft.com/office/drawing/2014/chartex" xmlns:cx1="http://schemas.microsoft.com/office/drawing/2015/9/8/chartex" xmlns:cx2="http://schemas.microsoft.com/office/drawing/2015/10/21/chartex" xmlns:cx3="http://schemas.microsoft.com/office/drawing/2016/5/9/chartex" xmlns:cx4="http://schemas.microsoft.com/office/drawing/2016/5/10/chartex" xmlns:cx5="http://schemas.microsoft.com/office/drawing/2016/5/11/chartex" xmlns:cx6="http://schemas.microsoft.com/office/drawing/2016/5/12/chartex" xmlns:cx7="http://schemas.microsoft.com/office/drawing/2016/5/13/chartex" xmlns:cx8="http://schemas.microsoft.com/office/drawing/2016/5/14/chartex" xmlns:mc="http://schemas.openxmlformats.org/markup-compatibility/2006" xmlns:aink="http://schemas.microsoft.com/office/drawing/2016/ink" xmlns:am3d="http://schemas.microsoft.com/office/drawing/2017/model3d" xmlns:o="urn:schemas-microsoft-com:office:office" xmlns:r="http://schemas.openxmlformats.org/officeDocument/2006/relationships" xmlns:m="http://schemas.openxmlformats.org/officeDocument/2006/math" xmlns:v="urn:schemas-microsoft-com:vml" xmlns:wp14="http://schemas.microsoft.com/office/word/2010/wordprocessingDrawing" xmlns:wp="http://schemas.openxmlformats.org/drawingml/2006/wordprocessingDrawing" xmlns:w10="urn:schemas-microsoft-com:office:word" xmlns:w="http://schemas.openxmlformats.org/wordprocessingml/2006/main" xmlns:w14="http://schemas.microsoft.com/office/word/2010/wordml" xmlns:w15="http://schemas.microsoft.com/office/word/2012/wordml" xmlns:w16cex="http://schemas.microsoft.com/office/word/2018/wordml/cex" xmlns:w16cid="http://schemas.microsoft.com/office/word/2016/wordml/cid" xmlns:w16="http://schemas.microsoft.com/office/word/2018/wordml" xmlns:w16se="http://schemas.microsoft.com/office/word/2015/wordml/symex" xmlns:wpg="http://schemas.microsoft.com/office/word/2010/wordprocessingGroup" xmlns:wpi="http://schemas.microsoft.com/office/word/2010/wordprocessingInk" xmlns:wne="http://schemas.microsoft.com/office/word/2006/wordml" xmlns:wps="http://schemas.microsoft.com/office/word/2010/wordprocessingShape" mc:Ignorable="w14 w15 w16se w16cid w16 w16cex wp14">
   <w:body>
-    <w:bookmarkStart w:id="0" w:name="_Toc402783447"/>
     <w:p>
       <w:pPr>
         <w:pStyle w:val="Default"/>
         <w:spacing w:after="1020"/>
       </w:pPr>
+      <w:bookmarkStart w:id="0" w:name="_Toc402783447"/>
       <w:r>
         <w:rPr>
           <w:noProof/>
@@ -92,7 +92,7 @@
                                 <v:shape id="_x0000_i1026" type="#_x0000_t75" style="width:394.2pt;height:68.15pt">
                                   <v:imagedata r:id="rId8" o:title=""/>
                                 </v:shape>
-                                <o:OLEObject Type="Embed" ProgID="Word.Document.12" ShapeID="_x0000_i1026" DrawAspect="Content" ObjectID="_1668856343" r:id="rId9">
+                                <o:OLEObject Type="Embed" ProgID="Word.Document.12" ShapeID="_x0000_i1026" DrawAspect="Content" ObjectID="_1668856746" r:id="rId9">
                                   <o:FieldCodes>\s</o:FieldCodes>
                                 </o:OLEObject>
                               </w:object>
@@ -130,9 +130,9 @@
                       <w:r>
                         <w:object w:dxaOrig="7884" w:dyaOrig="1363" w14:anchorId="300ECC1B">
                           <v:shape id="_x0000_i1026" type="#_x0000_t75" style="width:394.2pt;height:68.15pt">
-                            <v:imagedata r:id="rId10" o:title=""/>
+                            <v:imagedata r:id="rId8" o:title=""/>
                           </v:shape>
-                          <o:OLEObject Type="Embed" ProgID="Word.Document.12" ShapeID="_x0000_i1026" DrawAspect="Content" ObjectID="_1668853267" r:id="rId11">
+                          <o:OLEObject Type="Embed" ProgID="Word.Document.12" ShapeID="_x0000_i1026" DrawAspect="Content" ObjectID="_1668856746" r:id="rId10">
                             <o:FieldCodes>\s</o:FieldCodes>
                           </o:OLEObject>
                         </w:object>
@@ -167,7 +167,7 @@
                     </pic:cNvPicPr>
                   </pic:nvPicPr>
                   <pic:blipFill rotWithShape="1">
-                    <a:blip r:embed="rId12" cstate="print">
+                    <a:blip r:embed="rId11" cstate="print">
                       <a:extLst>
                         <a:ext uri="{28A0092B-C50C-407E-A947-70E740481C1C}">
                           <a14:useLocalDpi xmlns:a14="http://schemas.microsoft.com/office/drawing/2010/main" val="0"/>
@@ -278,6 +278,7 @@
         </w:rPr>
         <w:t>Labor</w:t>
       </w:r>
+      <w:proofErr w:type="spellStart"/>
       <w:r>
         <w:rPr>
           <w:b/>
@@ -287,6 +288,7 @@
         </w:rPr>
         <w:t>übung</w:t>
       </w:r>
+      <w:proofErr w:type="spellEnd"/>
     </w:p>
     <w:p>
       <w:pPr>
@@ -419,8 +421,19 @@
           <w:lang w:val="de-DE"/>
         </w:rPr>
         <w:tab/>
-        <w:t>Alex Schapelt</w:t>
-      </w:r>
+        <w:t xml:space="preserve">Alex </w:t>
+      </w:r>
+      <w:proofErr w:type="spellStart"/>
+      <w:r>
+        <w:rPr>
+          <w:b/>
+          <w:sz w:val="28"/>
+          <w:szCs w:val="40"/>
+          <w:lang w:val="de-DE"/>
+        </w:rPr>
+        <w:t>Schapelt</w:t>
+      </w:r>
+      <w:proofErr w:type="spellEnd"/>
       <w:r>
         <w:rPr>
           <w:b/>
@@ -620,7 +633,15 @@
         <w:t>über</w:t>
       </w:r>
       <w:r>
-        <w:t xml:space="preserve"> telnet </w:t>
+        <w:t xml:space="preserve"> </w:t>
+      </w:r>
+      <w:proofErr w:type="spellStart"/>
+      <w:r>
+        <w:t>telnet</w:t>
+      </w:r>
+      <w:proofErr w:type="spellEnd"/>
+      <w:r>
+        <w:t xml:space="preserve"> </w:t>
       </w:r>
     </w:p>
     <w:p>
@@ -637,7 +658,21 @@
         <w:rPr>
           <w:lang w:val="de-DE"/>
         </w:rPr>
-        <w:t>Betrachten Sie die Aufzeichnung in WireShark. Was fällt Ihnen auf.</w:t>
+        <w:t xml:space="preserve">Betrachten Sie die Aufzeichnung in </w:t>
+      </w:r>
+      <w:proofErr w:type="spellStart"/>
+      <w:r>
+        <w:rPr>
+          <w:lang w:val="de-DE"/>
+        </w:rPr>
+        <w:t>WireShark</w:t>
+      </w:r>
+      <w:proofErr w:type="spellEnd"/>
+      <w:r>
+        <w:rPr>
+          <w:lang w:val="de-DE"/>
+        </w:rPr>
+        <w:t>. Was fällt Ihnen auf.</w:t>
       </w:r>
     </w:p>
     <w:p>
@@ -666,7 +701,21 @@
         <w:rPr>
           <w:lang w:val="de-DE"/>
         </w:rPr>
-        <w:t>Schreiben Sie noch eine Mail an ihren Email-Account. Verwenden Sie willkürliche Email-Adressen für MAIL-FROM sowie für das „from:“-Feld in der Mail. Siehe auch Wikipedia Beispiel. Lesen Sie die Mail in ihrem Postfach. Was fällt Ihnen auf?</w:t>
+        <w:t xml:space="preserve">Schreiben Sie noch eine Mail an ihren </w:t>
+      </w:r>
+      <w:proofErr w:type="gramStart"/>
+      <w:r>
+        <w:rPr>
+          <w:lang w:val="de-DE"/>
+        </w:rPr>
+        <w:t>Email</w:t>
+      </w:r>
+      <w:proofErr w:type="gramEnd"/>
+      <w:r>
+        <w:rPr>
+          <w:lang w:val="de-DE"/>
+        </w:rPr>
+        <w:t>-Account. Verwenden Sie willkürliche Email-Adressen für MAIL-FROM sowie für das „from:“-Feld in der Mail. Siehe auch Wikipedia Beispiel. Lesen Sie die Mail in ihrem Postfach. Was fällt Ihnen auf?</w:t>
       </w:r>
       <w:r>
         <w:rPr>
@@ -743,7 +792,15 @@
       </w:r>
       <w:r>
         <w:br/>
-        <w:t>connect vom Client nach accept vom Server ist verantwortlich für:</w:t>
+        <w:t xml:space="preserve">connect vom Client nach </w:t>
+      </w:r>
+      <w:proofErr w:type="spellStart"/>
+      <w:r>
+        <w:t>accept</w:t>
+      </w:r>
+      <w:proofErr w:type="spellEnd"/>
+      <w:r>
+        <w:t xml:space="preserve"> vom Server ist verantwortlich für:</w:t>
       </w:r>
     </w:p>
     <w:p>
@@ -772,7 +829,7 @@
                     </pic:cNvPicPr>
                   </pic:nvPicPr>
                   <pic:blipFill>
-                    <a:blip r:embed="rId13" cstate="print">
+                    <a:blip r:embed="rId12" cstate="print">
                       <a:extLst>
                         <a:ext uri="{28A0092B-C50C-407E-A947-70E740481C1C}">
                           <a14:useLocalDpi xmlns:a14="http://schemas.microsoft.com/office/drawing/2010/main" val="0"/>
@@ -809,7 +866,23 @@
         <w:pStyle w:val="Listenabsatz"/>
       </w:pPr>
       <w:r>
-        <w:t>send im Client nach recv im Server (bei TCP verbindung) ist verantwortlich für:</w:t>
+        <w:t xml:space="preserve">send im Client nach </w:t>
+      </w:r>
+      <w:proofErr w:type="spellStart"/>
+      <w:r>
+        <w:t>recv</w:t>
+      </w:r>
+      <w:proofErr w:type="spellEnd"/>
+      <w:r>
+        <w:t xml:space="preserve"> im Server (bei TCP </w:t>
+      </w:r>
+      <w:proofErr w:type="spellStart"/>
+      <w:r>
+        <w:t>verbindung</w:t>
+      </w:r>
+      <w:proofErr w:type="spellEnd"/>
+      <w:r>
+        <w:t>) ist verantwortlich für:</w:t>
       </w:r>
     </w:p>
     <w:p>
@@ -838,7 +911,7 @@
                     </pic:cNvPicPr>
                   </pic:nvPicPr>
                   <pic:blipFill>
-                    <a:blip r:embed="rId14">
+                    <a:blip r:embed="rId13">
                       <a:extLst>
                         <a:ext uri="{28A0092B-C50C-407E-A947-70E740481C1C}">
                           <a14:useLocalDpi xmlns:a14="http://schemas.microsoft.com/office/drawing/2010/main" val="0"/>
@@ -874,12 +947,22 @@
       <w:pPr>
         <w:pStyle w:val="Listenabsatz"/>
       </w:pPr>
+      <w:proofErr w:type="spellStart"/>
       <w:r>
         <w:t>S</w:t>
       </w:r>
       <w:r>
-        <w:t>endto im Client nach recvfrom</w:t>
-      </w:r>
+        <w:t>endto</w:t>
+      </w:r>
+      <w:proofErr w:type="spellEnd"/>
+      <w:r>
+        <w:t xml:space="preserve"> im Client nach </w:t>
+      </w:r>
+      <w:proofErr w:type="spellStart"/>
+      <w:r>
+        <w:t>recvfrom</w:t>
+      </w:r>
+      <w:proofErr w:type="spellEnd"/>
       <w:r>
         <w:t xml:space="preserve"> </w:t>
       </w:r>
@@ -890,8 +973,13 @@
         <w:t>)</w:t>
       </w:r>
       <w:r>
-        <w:t xml:space="preserve"> verbindung</w:t>
-      </w:r>
+        <w:t xml:space="preserve"> </w:t>
+      </w:r>
+      <w:proofErr w:type="spellStart"/>
+      <w:r>
+        <w:t>verbindung</w:t>
+      </w:r>
+      <w:proofErr w:type="spellEnd"/>
       <w:r>
         <w:t xml:space="preserve"> und umgekehrt </w:t>
       </w:r>
@@ -925,7 +1013,7 @@
                     </pic:cNvPicPr>
                   </pic:nvPicPr>
                   <pic:blipFill>
-                    <a:blip r:embed="rId15">
+                    <a:blip r:embed="rId14">
                       <a:extLst>
                         <a:ext uri="{28A0092B-C50C-407E-A947-70E740481C1C}">
                           <a14:useLocalDpi xmlns:a14="http://schemas.microsoft.com/office/drawing/2010/main" val="0"/>
@@ -973,9 +1061,14 @@
       <w:pPr>
         <w:pStyle w:val="Listenabsatz"/>
       </w:pPr>
+      <w:proofErr w:type="spellStart"/>
       <w:r>
         <w:lastRenderedPageBreak/>
-        <w:t>accept wird vervollständigt durch:</w:t>
+        <w:t>accept</w:t>
+      </w:r>
+      <w:proofErr w:type="spellEnd"/>
+      <w:r>
+        <w:t xml:space="preserve"> wird vervollständigt durch:</w:t>
       </w:r>
     </w:p>
     <w:p>
@@ -1004,7 +1097,7 @@
                     </pic:cNvPicPr>
                   </pic:nvPicPr>
                   <pic:blipFill>
-                    <a:blip r:embed="rId16">
+                    <a:blip r:embed="rId15">
                       <a:extLst>
                         <a:ext uri="{28A0092B-C50C-407E-A947-70E740481C1C}">
                           <a14:useLocalDpi xmlns:a14="http://schemas.microsoft.com/office/drawing/2010/main" val="0"/>
@@ -1040,8 +1133,13 @@
       <w:pPr>
         <w:pStyle w:val="Listenabsatz"/>
       </w:pPr>
-      <w:r>
-        <w:t>recv wird vervollständigt durch:</w:t>
+      <w:proofErr w:type="spellStart"/>
+      <w:r>
+        <w:t>recv</w:t>
+      </w:r>
+      <w:proofErr w:type="spellEnd"/>
+      <w:r>
+        <w:t xml:space="preserve"> wird vervollständigt durch:</w:t>
       </w:r>
     </w:p>
     <w:p>
@@ -1070,7 +1168,7 @@
                     </pic:cNvPicPr>
                   </pic:nvPicPr>
                   <pic:blipFill>
-                    <a:blip r:embed="rId17">
+                    <a:blip r:embed="rId16">
                       <a:extLst>
                         <a:ext uri="{28A0092B-C50C-407E-A947-70E740481C1C}">
                           <a14:useLocalDpi xmlns:a14="http://schemas.microsoft.com/office/drawing/2010/main" val="0"/>
@@ -1106,8 +1204,13 @@
       <w:pPr>
         <w:pStyle w:val="Listenabsatz"/>
       </w:pPr>
-      <w:r>
-        <w:t>recfrom wird vervollständigt von:</w:t>
+      <w:proofErr w:type="spellStart"/>
+      <w:r>
+        <w:t>recfrom</w:t>
+      </w:r>
+      <w:proofErr w:type="spellEnd"/>
+      <w:r>
+        <w:t xml:space="preserve"> wird vervollständigt von:</w:t>
       </w:r>
     </w:p>
     <w:p>
@@ -1136,7 +1239,7 @@
                     </pic:cNvPicPr>
                   </pic:nvPicPr>
                   <pic:blipFill>
-                    <a:blip r:embed="rId18">
+                    <a:blip r:embed="rId17">
                       <a:extLst>
                         <a:ext uri="{28A0092B-C50C-407E-A947-70E740481C1C}">
                           <a14:useLocalDpi xmlns:a14="http://schemas.microsoft.com/office/drawing/2010/main" val="0"/>
@@ -1194,7 +1297,33 @@
         <w:sym w:font="Wingdings" w:char="F0E8"/>
       </w:r>
       <w:r>
-        <w:t xml:space="preserve"> (ip, port) = socket.getsockname()</w:t>
+        <w:t xml:space="preserve"> (</w:t>
+      </w:r>
+      <w:proofErr w:type="spellStart"/>
+      <w:r>
+        <w:t>ip</w:t>
+      </w:r>
+      <w:proofErr w:type="spellEnd"/>
+      <w:r>
+        <w:t xml:space="preserve">, </w:t>
+      </w:r>
+      <w:proofErr w:type="spellStart"/>
+      <w:r>
+        <w:t>port</w:t>
+      </w:r>
+      <w:proofErr w:type="spellEnd"/>
+      <w:r>
+        <w:t xml:space="preserve">) = </w:t>
+      </w:r>
+      <w:proofErr w:type="spellStart"/>
+      <w:proofErr w:type="gramStart"/>
+      <w:r>
+        <w:t>socket.getsockname</w:t>
+      </w:r>
+      <w:proofErr w:type="spellEnd"/>
+      <w:proofErr w:type="gramEnd"/>
+      <w:r>
+        <w:t>()</w:t>
       </w:r>
     </w:p>
     <w:p>
@@ -1215,7 +1344,25 @@
         <w:sym w:font="Wingdings" w:char="F0E8"/>
       </w:r>
       <w:r>
-        <w:t xml:space="preserve"> socket.bind bzw. implizit durch socket.connect()</w:t>
+        <w:t xml:space="preserve"> </w:t>
+      </w:r>
+      <w:proofErr w:type="spellStart"/>
+      <w:proofErr w:type="gramStart"/>
+      <w:r>
+        <w:t>socket.bind</w:t>
+      </w:r>
+      <w:proofErr w:type="spellEnd"/>
+      <w:proofErr w:type="gramEnd"/>
+      <w:r>
+        <w:t xml:space="preserve"> bzw. implizit durch </w:t>
+      </w:r>
+      <w:proofErr w:type="spellStart"/>
+      <w:r>
+        <w:t>socket.connect</w:t>
+      </w:r>
+      <w:proofErr w:type="spellEnd"/>
+      <w:r>
+        <w:t>()</w:t>
       </w:r>
     </w:p>
     <w:p>
@@ -1236,8 +1383,15 @@
         <w:sym w:font="Wingdings" w:char="F0E8"/>
       </w:r>
       <w:r>
-        <w:t xml:space="preserve"> socket.bind</w:t>
-      </w:r>
+        <w:t xml:space="preserve"> </w:t>
+      </w:r>
+      <w:proofErr w:type="spellStart"/>
+      <w:proofErr w:type="gramStart"/>
+      <w:r>
+        <w:t>socket.bind</w:t>
+      </w:r>
+      <w:proofErr w:type="spellEnd"/>
+      <w:proofErr w:type="gramEnd"/>
     </w:p>
     <w:p>
       <w:pPr>
@@ -1248,7 +1402,23 @@
         </w:numPr>
       </w:pPr>
       <w:r>
-        <w:t>Warum müssen Sie Timeouts verwenden und wie funktioniert try … except?</w:t>
+        <w:t xml:space="preserve">Warum müssen Sie Timeouts verwenden und wie funktioniert </w:t>
+      </w:r>
+      <w:proofErr w:type="spellStart"/>
+      <w:r>
+        <w:t>try</w:t>
+      </w:r>
+      <w:proofErr w:type="spellEnd"/>
+      <w:r>
+        <w:t xml:space="preserve"> … </w:t>
+      </w:r>
+      <w:proofErr w:type="spellStart"/>
+      <w:r>
+        <w:t>except</w:t>
+      </w:r>
+      <w:proofErr w:type="spellEnd"/>
+      <w:r>
+        <w:t>?</w:t>
       </w:r>
       <w:r>
         <w:t xml:space="preserve"> </w:t>
@@ -1265,8 +1435,15 @@
       <w:r>
         <w:t xml:space="preserve"> </w:t>
       </w:r>
-      <w:r>
-        <w:t>socket.setdefaulttimeout()</w:t>
+      <w:proofErr w:type="spellStart"/>
+      <w:proofErr w:type="gramStart"/>
+      <w:r>
+        <w:t>socket.setdefaulttimeout</w:t>
+      </w:r>
+      <w:proofErr w:type="spellEnd"/>
+      <w:proofErr w:type="gramEnd"/>
+      <w:r>
+        <w:t>()</w:t>
       </w:r>
     </w:p>
     <w:p>
@@ -1366,154 +1543,10 @@
     </w:p>
     <w:p>
       <w:pPr>
-        <w:rPr>
-          <w:lang w:val="de-DE" w:eastAsia="de-DE"/>
-        </w:rPr>
-      </w:pPr>
-      <w:r>
-        <w:rPr>
-          <w:lang w:val="de-DE" w:eastAsia="de-DE"/>
-        </w:rPr>
-        <w:t>Implementieren Sie ein Skript, das eine gegebene Anzahl von TCP-Ports auf einem gegebenen Server scannt und die offenen Ports zurückliefert. Führen Sie das Script für den Labor-Server 141.37.168.26 und Ports zwischen 1 und 50 durch. Zeichnen Sie die Kommunikation mit WireShark auf.</w:t>
-      </w:r>
-    </w:p>
-    <w:p>
-      <w:pPr>
-        <w:rPr>
-          <w:lang w:val="de-DE" w:eastAsia="de-DE"/>
-        </w:rPr>
-      </w:pPr>
-      <w:r>
-        <w:rPr>
-          <w:lang w:val="de-DE" w:eastAsia="de-DE"/>
-        </w:rPr>
-        <w:t xml:space="preserve">Starten Sie die einzelnen Port-Anfragen als Threads, um den Scan-Vorgang zu beschleunigen. Sie können einfach eine Funktion mit </w:t>
-      </w:r>
-    </w:p>
-    <w:p>
-      <w:pPr>
-        <w:pStyle w:val="Code"/>
-        <w:rPr>
-          <w:lang w:val="de-DE"/>
-        </w:rPr>
-      </w:pPr>
-      <w:r>
-        <w:rPr>
-          <w:lang w:val="de-DE"/>
-        </w:rPr>
-        <w:t>t=Thread(target=&lt;function&gt;,args=(&lt;arg&gt;,))</w:t>
-      </w:r>
-    </w:p>
-    <w:p>
-      <w:pPr>
-        <w:pStyle w:val="Code"/>
-        <w:ind w:left="0"/>
-        <w:rPr>
-          <w:lang w:val="de-DE"/>
-        </w:rPr>
-      </w:pPr>
-    </w:p>
-    <w:p>
-      <w:pPr>
-        <w:rPr>
-          <w:lang w:val="de-DE"/>
-        </w:rPr>
-      </w:pPr>
-      <w:r>
-        <w:rPr>
-          <w:lang w:val="de-DE"/>
-        </w:rPr>
-        <w:t xml:space="preserve">starten. Achten Sie darauf, dass der Thread beendet werden kann. Einfach geht dies mittels eines global Flags </w:t>
-      </w:r>
-      <w:r>
-        <w:rPr>
-          <w:rFonts w:ascii="Courier New" w:hAnsi="Courier New" w:cs="Courier New"/>
-          <w:lang w:val="de-DE"/>
-        </w:rPr>
-        <w:t>Continue</w:t>
-      </w:r>
-      <w:r>
-        <w:rPr>
-          <w:lang w:val="de-DE"/>
-        </w:rPr>
-        <w:t xml:space="preserve">, das der Thread kontinuierlich abfragt und sich bei </w:t>
-      </w:r>
-      <w:r>
-        <w:rPr>
-          <w:rFonts w:ascii="Courier New" w:hAnsi="Courier New" w:cs="Courier New"/>
-          <w:lang w:val="de-DE"/>
-        </w:rPr>
-        <w:t>Continue==</w:t>
-      </w:r>
-      <w:r>
-        <w:rPr>
-          <w:rFonts w:ascii="Courier New" w:hAnsi="Courier New" w:cs="Courier New"/>
-          <w:lang w:val="de-DE"/>
-        </w:rPr>
-        <w:t>False</w:t>
-      </w:r>
-      <w:r>
-        <w:rPr>
-          <w:lang w:val="de-DE"/>
-        </w:rPr>
-        <w:t xml:space="preserve"> beendet.</w:t>
-      </w:r>
-    </w:p>
-    <w:p>
-      <w:pPr>
-        <w:pStyle w:val="Listenabsatz"/>
-        <w:ind w:left="0"/>
-      </w:pPr>
-      <w:r>
-        <w:t xml:space="preserve">Hinweis: </w:t>
-      </w:r>
-      <w:r>
-        <w:t>https://docs.python.org/3.4/library/threading.html</w:t>
-      </w:r>
-    </w:p>
-    <w:p>
-      <w:pPr>
         <w:pStyle w:val="berschrift3"/>
       </w:pPr>
       <w:r>
         <w:t>UDP Port Scanner</w:t>
-      </w:r>
-    </w:p>
-    <w:p>
-      <w:pPr>
-        <w:rPr>
-          <w:lang w:val="de-DE" w:eastAsia="de-DE"/>
-        </w:rPr>
-      </w:pPr>
-      <w:r>
-        <w:rPr>
-          <w:lang w:val="de-DE" w:eastAsia="de-DE"/>
-        </w:rPr>
-        <w:t>Erweitern Sie das Script, um auch UDP Ports zu scannen. Führen Sie das Script für den Labor-Server 141.37.168.26 und Ports zwischen 1 und 50 durch. Zeichnen Sie die Kommunikation mit WireShark auf.</w:t>
-      </w:r>
-      <w:r>
-        <w:rPr>
-          <w:lang w:val="de-DE" w:eastAsia="de-DE"/>
-        </w:rPr>
-        <w:t xml:space="preserve"> </w:t>
-      </w:r>
-      <w:r>
-        <w:rPr>
-          <w:lang w:val="de-DE" w:eastAsia="de-DE"/>
-        </w:rPr>
-        <w:t>Unterscheiden Sie Ports, auf denen Sie keine Antwort bekommen und Ports, auf denen Sie Fehlermeldung 100</w:t>
-      </w:r>
-      <w:r>
-        <w:rPr>
-          <w:lang w:val="de-DE" w:eastAsia="de-DE"/>
-        </w:rPr>
-        <w:t>54</w:t>
-      </w:r>
-      <w:r>
-        <w:rPr>
-          <w:lang w:val="de-DE" w:eastAsia="de-DE"/>
-        </w:rPr>
-        <w:t xml:space="preserve"> erhalten.</w:t>
       </w:r>
     </w:p>
     <w:p>
@@ -1545,20 +1578,97 @@
     <w:p>
       <w:pPr>
         <w:pStyle w:val="Listennummer"/>
-        <w:numPr>
-          <w:ilvl w:val="0"/>
-          <w:numId w:val="24"/>
-        </w:numPr>
+        <w:ind w:left="360"/>
         <w:rPr>
           <w:lang w:val="de-DE" w:eastAsia="de-DE"/>
         </w:rPr>
       </w:pPr>
-      <w:r>
-        <w:rPr>
+    </w:p>
+    <w:p>
+      <w:pPr>
+        <w:pStyle w:val="Listennummer"/>
+        <w:ind w:left="360"/>
+        <w:rPr>
+          <w:highlight w:val="yellow"/>
           <w:lang w:val="de-DE" w:eastAsia="de-DE"/>
         </w:rPr>
-        <w:t>Wählen Sie für TCP und UDP jeweils einen offenen und einen geschlossenen Port und erklären Sie die entsprechende Paketsequenz, die Sie in WireShark aufgezeichnet haben.</w:t>
-      </w:r>
+      </w:pPr>
+      <w:r>
+        <w:rPr>
+          <w:highlight w:val="yellow"/>
+          <w:lang w:val="de-DE" w:eastAsia="de-DE"/>
+        </w:rPr>
+        <w:t>geöffnete TCP Ports:</w:t>
+      </w:r>
+    </w:p>
+    <w:p>
+      <w:pPr>
+        <w:pStyle w:val="Listennummer"/>
+        <w:ind w:left="360"/>
+        <w:rPr>
+          <w:highlight w:val="yellow"/>
+          <w:lang w:val="de-DE" w:eastAsia="de-DE"/>
+        </w:rPr>
+      </w:pPr>
+      <w:r>
+        <w:rPr>
+          <w:highlight w:val="yellow"/>
+          <w:lang w:val="de-DE" w:eastAsia="de-DE"/>
+        </w:rPr>
+        <w:t>7, 9, 13, 17, 19</w:t>
+      </w:r>
+    </w:p>
+    <w:p>
+      <w:pPr>
+        <w:pStyle w:val="Listennummer"/>
+        <w:ind w:left="360"/>
+        <w:rPr>
+          <w:highlight w:val="yellow"/>
+          <w:lang w:val="de-DE" w:eastAsia="de-DE"/>
+        </w:rPr>
+      </w:pPr>
+    </w:p>
+    <w:p>
+      <w:pPr>
+        <w:pStyle w:val="Listennummer"/>
+        <w:ind w:left="360"/>
+        <w:rPr>
+          <w:highlight w:val="yellow"/>
+          <w:lang w:val="de-DE" w:eastAsia="de-DE"/>
+        </w:rPr>
+      </w:pPr>
+      <w:r>
+        <w:rPr>
+          <w:highlight w:val="yellow"/>
+          <w:lang w:val="de-DE" w:eastAsia="de-DE"/>
+        </w:rPr>
+        <w:t>geöffnete UDP Ports:</w:t>
+      </w:r>
+    </w:p>
+    <w:p>
+      <w:pPr>
+        <w:pStyle w:val="Listennummer"/>
+        <w:ind w:left="360"/>
+        <w:rPr>
+          <w:lang w:val="de-DE" w:eastAsia="de-DE"/>
+        </w:rPr>
+      </w:pPr>
+      <w:r>
+        <w:rPr>
+          <w:highlight w:val="yellow"/>
+          <w:lang w:val="de-DE" w:eastAsia="de-DE"/>
+        </w:rPr>
+        <w:t>1, 2, 3, 4, 5, 6, 7, 8, 9, 10, 11, 12, 13, 14, 15, 16, 17, 18, 19, 20, 21, 22, 23, 24, 25, 26, 27, 28, 29, 30, 31, 32, 33, 34, 35, 36, 37, 38, 39, 40, 41, 42, 43, 44, 45, 46, 47, 48, 49, 50</w:t>
+      </w:r>
+    </w:p>
+    <w:p>
+      <w:pPr>
+        <w:pStyle w:val="Listennummer"/>
+        <w:ind w:left="360"/>
+        <w:rPr>
+          <w:lang w:val="de-DE" w:eastAsia="de-DE"/>
+        </w:rPr>
+      </w:pPr>
     </w:p>
     <w:p>
       <w:pPr>
@@ -1575,22 +1685,23 @@
         <w:rPr>
           <w:lang w:val="de-DE" w:eastAsia="de-DE"/>
         </w:rPr>
-        <w:t>Auf Port 7 des Servers läuft ein ECHO-Dienst</w:t>
-      </w:r>
+        <w:t xml:space="preserve">Wählen Sie für TCP und UDP jeweils einen offenen und einen geschlossenen Port und erklären Sie die entsprechende Paketsequenz, die Sie in </w:t>
+      </w:r>
+      <w:proofErr w:type="spellStart"/>
       <w:r>
         <w:rPr>
           <w:lang w:val="de-DE" w:eastAsia="de-DE"/>
         </w:rPr>
-        <w:t>.</w:t>
-      </w:r>
+        <w:t>WireShark</w:t>
+      </w:r>
+      <w:proofErr w:type="spellEnd"/>
       <w:r>
         <w:rPr>
           <w:lang w:val="de-DE" w:eastAsia="de-DE"/>
         </w:rPr>
-        <w:t xml:space="preserve"> Testen Sie ihr Client-Script mit dem ECHO-Server. Versuchen Sie das TCP und das UDP Script.</w:t>
-      </w:r>
-    </w:p>
-    <w:bookmarkEnd w:id="0"/>
+        <w:t xml:space="preserve"> aufgezeichnet haben.</w:t>
+      </w:r>
+    </w:p>
     <w:p>
       <w:pPr>
         <w:pStyle w:val="Listennummer"/>
@@ -1600,8 +1711,66 @@
         </w:rPr>
       </w:pPr>
     </w:p>
+    <w:p>
+      <w:pPr>
+        <w:pStyle w:val="Listennummer"/>
+        <w:ind w:left="360"/>
+        <w:rPr>
+          <w:lang w:val="de-DE" w:eastAsia="de-DE"/>
+        </w:rPr>
+      </w:pPr>
+    </w:p>
+    <w:p>
+      <w:pPr>
+        <w:pStyle w:val="Listennummer"/>
+        <w:numPr>
+          <w:ilvl w:val="0"/>
+          <w:numId w:val="24"/>
+        </w:numPr>
+        <w:rPr>
+          <w:lang w:val="de-DE" w:eastAsia="de-DE"/>
+        </w:rPr>
+      </w:pPr>
+      <w:r>
+        <w:rPr>
+          <w:lang w:val="de-DE" w:eastAsia="de-DE"/>
+        </w:rPr>
+        <w:t>Auf Port 7 des Servers läuft ein ECHO-Dienst</w:t>
+      </w:r>
+      <w:r>
+        <w:rPr>
+          <w:lang w:val="de-DE" w:eastAsia="de-DE"/>
+        </w:rPr>
+        <w:t>.</w:t>
+      </w:r>
+      <w:r>
+        <w:rPr>
+          <w:lang w:val="de-DE" w:eastAsia="de-DE"/>
+        </w:rPr>
+        <w:t xml:space="preserve"> Testen Sie ihr Client-Script mit dem ECHO-Server. Versuchen Sie das TCP und das UDP Script.</w:t>
+      </w:r>
+    </w:p>
+    <w:bookmarkEnd w:id="0"/>
+    <w:p>
+      <w:pPr>
+        <w:pStyle w:val="Listennummer"/>
+        <w:ind w:left="360"/>
+        <w:rPr>
+          <w:lang w:val="de-DE" w:eastAsia="de-DE"/>
+        </w:rPr>
+      </w:pPr>
+    </w:p>
+    <w:p>
+      <w:pPr>
+        <w:pStyle w:val="Listennummer"/>
+        <w:ind w:left="360"/>
+        <w:rPr>
+          <w:lang w:val="de-DE" w:eastAsia="de-DE"/>
+        </w:rPr>
+      </w:pPr>
+    </w:p>
     <w:sectPr>
-      <w:footerReference w:type="default" r:id="rId19"/>
+      <w:footerReference w:type="default" r:id="rId18"/>
       <w:pgSz w:w="12240" w:h="15840"/>
       <w:pgMar w:top="1417" w:right="1417" w:bottom="1134" w:left="1417" w:header="0" w:footer="0" w:gutter="0"/>
       <w:cols w:space="720"/>
@@ -1688,10 +1857,11 @@
   <w:abstractNum w:abstractNumId="1" w15:restartNumberingAfterBreak="0">
     <w:nsid w:val="FFFFFF88"/>
     <w:multiLevelType w:val="singleLevel"/>
-    <w:tmpl w:val="6EF2A0D6"/>
+    <w:tmpl w:val="71A427EC"/>
     <w:lvl w:ilvl="0">
       <w:start w:val="1"/>
       <w:numFmt w:val="decimal"/>
+      <w:pStyle w:val="Listennummer"/>
       <w:lvlText w:val="%1."/>
       <w:lvlJc w:val="left"/>
       <w:pPr>

</xml_diff>